<commit_message>
Use Case Description Update and Complete
</commit_message>
<xml_diff>
--- a/Use_Cases/Team/Use_Case_Descriptions.docx
+++ b/Use_Cases/Team/Use_Case_Descriptions.docx
@@ -2,6 +2,50 @@
 <file path=word/document.xml><?xml version="1.0" encoding="utf-8"?>
 <w:document xmlns:ve="http://schemas.openxmlformats.org/markup-compatibility/2006" xmlns:o="urn:schemas-microsoft-com:office:office" xmlns:r="http://schemas.openxmlformats.org/officeDocument/2006/relationships" xmlns:m="http://schemas.openxmlformats.org/officeDocument/2006/math" xmlns:v="urn:schemas-microsoft-com:vml" xmlns:wp="http://schemas.openxmlformats.org/drawingml/2006/wordprocessingDrawing" xmlns:w10="urn:schemas-microsoft-com:office:word" xmlns:w="http://schemas.openxmlformats.org/wordprocessingml/2006/main" xmlns:wne="http://schemas.microsoft.com/office/word/2006/wordml">
   <w:body>
+    <w:p>
+      <w:pPr>
+        <w:spacing w:after="0"/>
+        <w:rPr>
+          <w:rFonts w:ascii="Times New Roman" w:hAnsi="Times New Roman" w:cs="Times New Roman"/>
+          <w:sz w:val="32"/>
+          <w:szCs w:val="32"/>
+        </w:rPr>
+      </w:pPr>
+      <w:r>
+        <w:rPr>
+          <w:rFonts w:ascii="Times New Roman" w:hAnsi="Times New Roman" w:cs="Times New Roman"/>
+          <w:sz w:val="32"/>
+          <w:szCs w:val="32"/>
+        </w:rPr>
+        <w:t>Use Case Description</w:t>
+      </w:r>
+      <w:r>
+        <w:rPr>
+          <w:rFonts w:ascii="Times New Roman" w:hAnsi="Times New Roman" w:cs="Times New Roman"/>
+          <w:sz w:val="32"/>
+          <w:szCs w:val="32"/>
+        </w:rPr>
+        <w:t>s</w:t>
+      </w:r>
+      <w:r>
+        <w:rPr>
+          <w:rFonts w:ascii="Times New Roman" w:hAnsi="Times New Roman" w:cs="Times New Roman"/>
+          <w:sz w:val="32"/>
+          <w:szCs w:val="32"/>
+        </w:rPr>
+        <w:t xml:space="preserve"> Detail</w:t>
+      </w:r>
+    </w:p>
+    <w:p>
+      <w:pPr>
+        <w:spacing w:after="0"/>
+        <w:rPr>
+          <w:rFonts w:ascii="Times New Roman" w:hAnsi="Times New Roman" w:cs="Times New Roman"/>
+          <w:sz w:val="32"/>
+          <w:szCs w:val="32"/>
+        </w:rPr>
+      </w:pPr>
+    </w:p>
     <w:p>
       <w:pPr>
         <w:spacing w:after="0"/>
@@ -25,9 +69,9 @@
               <wp:posOffset>219075</wp:posOffset>
             </wp:positionH>
             <wp:positionV relativeFrom="margin">
-              <wp:posOffset>647700</wp:posOffset>
+              <wp:posOffset>647065</wp:posOffset>
             </wp:positionV>
-            <wp:extent cx="5124450" cy="3390900"/>
+            <wp:extent cx="5944870" cy="3933825"/>
             <wp:effectExtent l="19050" t="0" r="0" b="0"/>
             <wp:wrapSquare wrapText="bothSides"/>
             <wp:docPr id="1" name="Picture 1" descr="C:\Users\nijat\Downloads\Team_Uses_Cases.jpg"/>
@@ -53,7 +97,7 @@
                   <pic:spPr bwMode="auto">
                     <a:xfrm>
                       <a:off x="0" y="0"/>
-                      <a:ext cx="5124450" cy="3390900"/>
+                      <a:ext cx="5944870" cy="3933825"/>
                     </a:xfrm>
                     <a:prstGeom prst="rect">
                       <a:avLst/>
@@ -72,180 +116,162 @@
           </wp:anchor>
         </w:drawing>
       </w:r>
-      <w:r>
+    </w:p>
+    <w:p>
+      <w:pPr>
+        <w:spacing w:after="0"/>
         <w:rPr>
           <w:rFonts w:ascii="Times New Roman" w:hAnsi="Times New Roman" w:cs="Times New Roman"/>
           <w:sz w:val="32"/>
           <w:szCs w:val="32"/>
         </w:rPr>
-        <w:t>Use Case Description</w:t>
-      </w:r>
-      <w:r>
-        <w:rPr>
-          <w:rFonts w:ascii="Times New Roman" w:hAnsi="Times New Roman" w:cs="Times New Roman"/>
-          <w:sz w:val="32"/>
-          <w:szCs w:val="32"/>
-        </w:rPr>
-        <w:t>s</w:t>
-      </w:r>
-    </w:p>
-    <w:p>
-      <w:pPr>
-        <w:spacing w:after="0"/>
-        <w:rPr>
-          <w:rFonts w:ascii="Times New Roman" w:hAnsi="Times New Roman" w:cs="Times New Roman"/>
-          <w:sz w:val="32"/>
-          <w:szCs w:val="32"/>
-        </w:rPr>
-      </w:pPr>
-    </w:p>
-    <w:p>
-      <w:pPr>
-        <w:spacing w:after="0"/>
-        <w:rPr>
-          <w:rFonts w:ascii="Times New Roman" w:hAnsi="Times New Roman" w:cs="Times New Roman"/>
-          <w:sz w:val="32"/>
-          <w:szCs w:val="32"/>
-        </w:rPr>
-      </w:pPr>
-    </w:p>
-    <w:p>
-      <w:pPr>
-        <w:spacing w:after="0"/>
-        <w:rPr>
-          <w:rFonts w:ascii="Times New Roman" w:hAnsi="Times New Roman" w:cs="Times New Roman"/>
-          <w:sz w:val="32"/>
-          <w:szCs w:val="32"/>
-        </w:rPr>
-      </w:pPr>
-    </w:p>
-    <w:p>
-      <w:pPr>
-        <w:spacing w:after="0"/>
-        <w:rPr>
-          <w:rFonts w:ascii="Times New Roman" w:hAnsi="Times New Roman" w:cs="Times New Roman"/>
-          <w:sz w:val="32"/>
-          <w:szCs w:val="32"/>
-        </w:rPr>
-      </w:pPr>
-    </w:p>
-    <w:p>
-      <w:pPr>
-        <w:spacing w:after="0"/>
-        <w:rPr>
-          <w:rFonts w:ascii="Times New Roman" w:hAnsi="Times New Roman" w:cs="Times New Roman"/>
-          <w:sz w:val="32"/>
-          <w:szCs w:val="32"/>
-        </w:rPr>
-      </w:pPr>
-    </w:p>
-    <w:p>
-      <w:pPr>
-        <w:spacing w:after="0"/>
-        <w:rPr>
-          <w:rFonts w:ascii="Times New Roman" w:hAnsi="Times New Roman" w:cs="Times New Roman"/>
-          <w:sz w:val="32"/>
-          <w:szCs w:val="32"/>
-        </w:rPr>
-      </w:pPr>
-    </w:p>
-    <w:p>
-      <w:pPr>
-        <w:spacing w:after="0"/>
-        <w:rPr>
-          <w:rFonts w:ascii="Times New Roman" w:hAnsi="Times New Roman" w:cs="Times New Roman"/>
-          <w:sz w:val="32"/>
-          <w:szCs w:val="32"/>
-        </w:rPr>
-      </w:pPr>
-    </w:p>
-    <w:p>
-      <w:pPr>
-        <w:spacing w:after="0"/>
-        <w:rPr>
-          <w:rFonts w:ascii="Times New Roman" w:hAnsi="Times New Roman" w:cs="Times New Roman"/>
-          <w:sz w:val="32"/>
-          <w:szCs w:val="32"/>
-        </w:rPr>
-      </w:pPr>
-    </w:p>
-    <w:p>
-      <w:pPr>
-        <w:spacing w:after="0"/>
-        <w:rPr>
-          <w:rFonts w:ascii="Times New Roman" w:hAnsi="Times New Roman" w:cs="Times New Roman"/>
-          <w:sz w:val="32"/>
-          <w:szCs w:val="32"/>
-        </w:rPr>
-      </w:pPr>
-    </w:p>
-    <w:p>
-      <w:pPr>
-        <w:spacing w:after="0"/>
-        <w:rPr>
-          <w:rFonts w:ascii="Times New Roman" w:hAnsi="Times New Roman" w:cs="Times New Roman"/>
-          <w:sz w:val="32"/>
-          <w:szCs w:val="32"/>
-        </w:rPr>
-      </w:pPr>
-    </w:p>
-    <w:p>
-      <w:pPr>
-        <w:spacing w:after="0"/>
-        <w:rPr>
-          <w:rFonts w:ascii="Times New Roman" w:hAnsi="Times New Roman" w:cs="Times New Roman"/>
-          <w:sz w:val="32"/>
-          <w:szCs w:val="32"/>
-        </w:rPr>
-      </w:pPr>
-    </w:p>
-    <w:p>
-      <w:pPr>
-        <w:spacing w:after="0"/>
-        <w:rPr>
-          <w:rFonts w:ascii="Times New Roman" w:hAnsi="Times New Roman" w:cs="Times New Roman"/>
-          <w:sz w:val="32"/>
-          <w:szCs w:val="32"/>
-        </w:rPr>
-      </w:pPr>
-    </w:p>
-    <w:p>
-      <w:pPr>
-        <w:spacing w:after="0"/>
-        <w:rPr>
-          <w:rFonts w:ascii="Times New Roman" w:hAnsi="Times New Roman" w:cs="Times New Roman"/>
-          <w:sz w:val="32"/>
-          <w:szCs w:val="32"/>
-        </w:rPr>
-      </w:pPr>
-    </w:p>
-    <w:p>
-      <w:pPr>
-        <w:spacing w:after="0"/>
-        <w:rPr>
-          <w:rFonts w:ascii="Times New Roman" w:hAnsi="Times New Roman" w:cs="Times New Roman"/>
-          <w:sz w:val="24"/>
-          <w:szCs w:val="24"/>
-        </w:rPr>
-      </w:pPr>
-    </w:p>
-    <w:p>
-      <w:pPr>
-        <w:rPr>
-          <w:rFonts w:ascii="Times New Roman" w:hAnsi="Times New Roman" w:cs="Times New Roman"/>
-          <w:sz w:val="24"/>
-          <w:szCs w:val="24"/>
-        </w:rPr>
-      </w:pPr>
-    </w:p>
-    <w:p>
-      <w:pPr>
-        <w:rPr>
-          <w:rFonts w:ascii="Times New Roman" w:hAnsi="Times New Roman" w:cs="Times New Roman"/>
-          <w:sz w:val="24"/>
-          <w:szCs w:val="24"/>
-        </w:rPr>
-      </w:pPr>
+      </w:pPr>
+    </w:p>
+    <w:p>
+      <w:pPr>
+        <w:rPr>
+          <w:rFonts w:ascii="Times New Roman" w:hAnsi="Times New Roman" w:cs="Times New Roman"/>
+          <w:sz w:val="24"/>
+          <w:szCs w:val="24"/>
+        </w:rPr>
+      </w:pPr>
+    </w:p>
+    <w:p>
+      <w:pPr>
+        <w:rPr>
+          <w:rFonts w:ascii="Times New Roman" w:hAnsi="Times New Roman" w:cs="Times New Roman"/>
+          <w:sz w:val="24"/>
+          <w:szCs w:val="24"/>
+        </w:rPr>
+      </w:pPr>
+      <w:r>
+        <w:rPr>
+          <w:rFonts w:ascii="Times New Roman" w:hAnsi="Times New Roman" w:cs="Times New Roman"/>
+          <w:sz w:val="24"/>
+          <w:szCs w:val="24"/>
+        </w:rPr>
+        <w:t xml:space="preserve">U1:  Weekly email.   </w:t>
+      </w:r>
+      <w:r>
+        <w:rPr>
+          <w:rFonts w:ascii="Times New Roman" w:hAnsi="Times New Roman" w:cs="Times New Roman"/>
+          <w:sz w:val="24"/>
+          <w:szCs w:val="24"/>
+        </w:rPr>
+        <w:tab/>
+        <w:t xml:space="preserve">U2: Login     </w:t>
+      </w:r>
+      <w:r>
+        <w:rPr>
+          <w:rFonts w:ascii="Times New Roman" w:hAnsi="Times New Roman" w:cs="Times New Roman"/>
+          <w:sz w:val="24"/>
+          <w:szCs w:val="24"/>
+        </w:rPr>
+        <w:tab/>
+        <w:t xml:space="preserve">U3:  Admin Login  </w:t>
+      </w:r>
+      <w:r>
+        <w:rPr>
+          <w:rFonts w:ascii="Times New Roman" w:hAnsi="Times New Roman" w:cs="Times New Roman"/>
+          <w:sz w:val="24"/>
+          <w:szCs w:val="24"/>
+        </w:rPr>
+        <w:tab/>
+      </w:r>
+    </w:p>
+    <w:p>
+      <w:pPr>
+        <w:rPr>
+          <w:rFonts w:ascii="Times New Roman" w:hAnsi="Times New Roman" w:cs="Times New Roman"/>
+          <w:sz w:val="24"/>
+          <w:szCs w:val="24"/>
+        </w:rPr>
+      </w:pPr>
+      <w:r>
+        <w:rPr>
+          <w:rFonts w:ascii="Times New Roman" w:hAnsi="Times New Roman" w:cs="Times New Roman"/>
+          <w:sz w:val="24"/>
+          <w:szCs w:val="24"/>
+        </w:rPr>
+        <w:t xml:space="preserve">U4: Change Grade.    U5:  View All User Grade     </w:t>
+      </w:r>
+      <w:r>
+        <w:rPr>
+          <w:rFonts w:ascii="Times New Roman" w:hAnsi="Times New Roman" w:cs="Times New Roman"/>
+          <w:sz w:val="24"/>
+          <w:szCs w:val="24"/>
+        </w:rPr>
+        <w:tab/>
+        <w:t xml:space="preserve">U6: Take Quiz    </w:t>
+      </w:r>
+      <w:r>
+        <w:rPr>
+          <w:rFonts w:ascii="Times New Roman" w:hAnsi="Times New Roman" w:cs="Times New Roman"/>
+          <w:sz w:val="24"/>
+          <w:szCs w:val="24"/>
+        </w:rPr>
+        <w:tab/>
+      </w:r>
+    </w:p>
+    <w:p>
+      <w:pPr>
+        <w:rPr>
+          <w:rFonts w:ascii="Times New Roman" w:hAnsi="Times New Roman" w:cs="Times New Roman"/>
+          <w:sz w:val="24"/>
+          <w:szCs w:val="24"/>
+        </w:rPr>
+      </w:pPr>
+      <w:r>
+        <w:rPr>
+          <w:rFonts w:ascii="Times New Roman" w:hAnsi="Times New Roman" w:cs="Times New Roman"/>
+          <w:sz w:val="24"/>
+          <w:szCs w:val="24"/>
+        </w:rPr>
+        <w:t xml:space="preserve">U7:  Create Quiz    </w:t>
+      </w:r>
+      <w:r>
+        <w:rPr>
+          <w:rFonts w:ascii="Times New Roman" w:hAnsi="Times New Roman" w:cs="Times New Roman"/>
+          <w:sz w:val="24"/>
+          <w:szCs w:val="24"/>
+        </w:rPr>
+        <w:tab/>
+        <w:t>U8:  View Grade</w:t>
+      </w:r>
+    </w:p>
+    <w:p>
+      <w:pPr>
+        <w:rPr>
+          <w:rFonts w:ascii="Times New Roman" w:hAnsi="Times New Roman" w:cs="Times New Roman"/>
+          <w:sz w:val="24"/>
+          <w:szCs w:val="24"/>
+        </w:rPr>
+      </w:pPr>
+      <w:r>
+        <w:rPr>
+          <w:rFonts w:ascii="Times New Roman" w:hAnsi="Times New Roman" w:cs="Times New Roman"/>
+          <w:sz w:val="24"/>
+          <w:szCs w:val="24"/>
+        </w:rPr>
+        <w:t>U9:  Create Question and its 3 generalized relations</w:t>
+      </w:r>
+    </w:p>
+    <w:p>
+      <w:pPr>
+        <w:rPr>
+          <w:rFonts w:ascii="Times New Roman" w:hAnsi="Times New Roman" w:cs="Times New Roman"/>
+          <w:sz w:val="24"/>
+          <w:szCs w:val="24"/>
+        </w:rPr>
+      </w:pPr>
+      <w:r>
+        <w:rPr>
+          <w:rFonts w:ascii="Times New Roman" w:hAnsi="Times New Roman" w:cs="Times New Roman"/>
+          <w:sz w:val="24"/>
+          <w:szCs w:val="24"/>
+        </w:rPr>
+        <w:t>U10:   Quite</w:t>
+      </w:r>
     </w:p>
     <w:sectPr>
       <w:pgSz w:w="12240" w:h="15840"/>

</xml_diff>